<commit_message>
atualizacao diagrama de componentes
</commit_message>
<xml_diff>
--- a/arquitetura/requisitos/puc/contexto.docx
+++ b/arquitetura/requisitos/puc/contexto.docx
@@ -58,14 +58,14 @@
                         </a:ln>
                         <a:extLst>
                           <a:ext uri="{909E8E84-426E-40dd-AFC4-6F175D3DCCD1}">
-                            <a14:hiddenFill xmlns:a14="http://schemas.microsoft.com/office/drawing/2010/main" xmlns:w="http://schemas.openxmlformats.org/wordprocessingml/2006/main" xmlns:w10="urn:schemas-microsoft-com:office:word" xmlns:v="urn:schemas-microsoft-com:vml" xmlns:o="urn:schemas-microsoft-com:office:office" xmlns:mv="urn:schemas-microsoft-com:mac:vml" xmlns:mo="http://schemas.microsoft.com/office/mac/office/2008/main" xmlns="">
+                            <a14:hiddenFill xmlns="" xmlns:mo="http://schemas.microsoft.com/office/mac/office/2008/main" xmlns:mv="urn:schemas-microsoft-com:mac:vml" xmlns:o="urn:schemas-microsoft-com:office:office" xmlns:v="urn:schemas-microsoft-com:vml" xmlns:w10="urn:schemas-microsoft-com:office:word" xmlns:w="http://schemas.openxmlformats.org/wordprocessingml/2006/main" xmlns:a14="http://schemas.microsoft.com/office/drawing/2010/main">
                               <a:solidFill>
                                 <a:srgbClr val="FFFFFF"/>
                               </a:solidFill>
                             </a14:hiddenFill>
                           </a:ext>
                           <a:ext uri="{91240B29-F687-4f45-9708-019B960494DF}">
-                            <a14:hiddenLine xmlns:a14="http://schemas.microsoft.com/office/drawing/2010/main" xmlns:w="http://schemas.openxmlformats.org/wordprocessingml/2006/main" xmlns:w10="urn:schemas-microsoft-com:office:word" xmlns:v="urn:schemas-microsoft-com:vml" xmlns:o="urn:schemas-microsoft-com:office:office" xmlns:mv="urn:schemas-microsoft-com:mac:vml" xmlns:mo="http://schemas.microsoft.com/office/mac/office/2008/main" xmlns="" w="9525">
+                            <a14:hiddenLine xmlns="" xmlns:mo="http://schemas.microsoft.com/office/mac/office/2008/main" xmlns:mv="urn:schemas-microsoft-com:mac:vml" xmlns:o="urn:schemas-microsoft-com:office:office" xmlns:v="urn:schemas-microsoft-com:vml" xmlns:w10="urn:schemas-microsoft-com:office:word" xmlns:w="http://schemas.openxmlformats.org/wordprocessingml/2006/main" xmlns:a14="http://schemas.microsoft.com/office/drawing/2010/main" w="9525">
                               <a:solidFill>
                                 <a:srgbClr val="000000"/>
                               </a:solidFill>
@@ -966,7 +966,7 @@
                             </a:ln>
                             <a:extLst>
                               <a:ext uri="{91240B29-F687-4f45-9708-019B960494DF}">
-                                <a14:hiddenLine xmlns:a14="http://schemas.microsoft.com/office/drawing/2010/main" xmlns:w="http://schemas.openxmlformats.org/wordprocessingml/2006/main" xmlns:w10="urn:schemas-microsoft-com:office:word" xmlns:v="urn:schemas-microsoft-com:vml" xmlns:o="urn:schemas-microsoft-com:office:office" xmlns:mv="urn:schemas-microsoft-com:mac:vml" xmlns:mo="http://schemas.microsoft.com/office/mac/office/2008/main" xmlns="" w="9525">
+                                <a14:hiddenLine xmlns="" xmlns:mo="http://schemas.microsoft.com/office/mac/office/2008/main" xmlns:mv="urn:schemas-microsoft-com:mac:vml" xmlns:o="urn:schemas-microsoft-com:office:office" xmlns:v="urn:schemas-microsoft-com:vml" xmlns:w10="urn:schemas-microsoft-com:office:word" xmlns:w="http://schemas.openxmlformats.org/wordprocessingml/2006/main" xmlns:a14="http://schemas.microsoft.com/office/drawing/2010/main" w="9525">
                                   <a:solidFill>
                                     <a:srgbClr val="000000"/>
                                   </a:solidFill>
@@ -1004,7 +1004,7 @@
                             </a:ln>
                             <a:extLst>
                               <a:ext uri="{91240B29-F687-4f45-9708-019B960494DF}">
-                                <a14:hiddenLine xmlns:a14="http://schemas.microsoft.com/office/drawing/2010/main" xmlns:w="http://schemas.openxmlformats.org/wordprocessingml/2006/main" xmlns:w10="urn:schemas-microsoft-com:office:word" xmlns:v="urn:schemas-microsoft-com:vml" xmlns:o="urn:schemas-microsoft-com:office:office" xmlns:mv="urn:schemas-microsoft-com:mac:vml" xmlns:mo="http://schemas.microsoft.com/office/mac/office/2008/main" xmlns="" w="9525">
+                                <a14:hiddenLine xmlns="" xmlns:mo="http://schemas.microsoft.com/office/mac/office/2008/main" xmlns:mv="urn:schemas-microsoft-com:mac:vml" xmlns:o="urn:schemas-microsoft-com:office:office" xmlns:v="urn:schemas-microsoft-com:vml" xmlns:w10="urn:schemas-microsoft-com:office:word" xmlns:w="http://schemas.openxmlformats.org/wordprocessingml/2006/main" xmlns:a14="http://schemas.microsoft.com/office/drawing/2010/main" w="9525">
                                   <a:solidFill>
                                     <a:srgbClr val="000000"/>
                                   </a:solidFill>
@@ -1042,7 +1042,7 @@
                           </a:ln>
                           <a:extLst>
                             <a:ext uri="{909E8E84-426E-40dd-AFC4-6F175D3DCCD1}">
-                              <a14:hiddenFill xmlns:a14="http://schemas.microsoft.com/office/drawing/2010/main" xmlns:w="http://schemas.openxmlformats.org/wordprocessingml/2006/main" xmlns:w10="urn:schemas-microsoft-com:office:word" xmlns:v="urn:schemas-microsoft-com:vml" xmlns:o="urn:schemas-microsoft-com:office:office" xmlns:mv="urn:schemas-microsoft-com:mac:vml" xmlns:mo="http://schemas.microsoft.com/office/mac/office/2008/main" xmlns="">
+                              <a14:hiddenFill xmlns="" xmlns:mo="http://schemas.microsoft.com/office/mac/office/2008/main" xmlns:mv="urn:schemas-microsoft-com:mac:vml" xmlns:o="urn:schemas-microsoft-com:office:office" xmlns:v="urn:schemas-microsoft-com:vml" xmlns:w10="urn:schemas-microsoft-com:office:word" xmlns:w="http://schemas.openxmlformats.org/wordprocessingml/2006/main" xmlns:a14="http://schemas.microsoft.com/office/drawing/2010/main">
                                 <a:noFill/>
                               </a14:hiddenFill>
                             </a:ext>
@@ -1069,14 +1069,14 @@
                           </a:ln>
                           <a:extLst>
                             <a:ext uri="{909E8E84-426E-40dd-AFC4-6F175D3DCCD1}">
-                              <a14:hiddenFill xmlns:a14="http://schemas.microsoft.com/office/drawing/2010/main" xmlns:w="http://schemas.openxmlformats.org/wordprocessingml/2006/main" xmlns:w10="urn:schemas-microsoft-com:office:word" xmlns:v="urn:schemas-microsoft-com:vml" xmlns:o="urn:schemas-microsoft-com:office:office" xmlns:mv="urn:schemas-microsoft-com:mac:vml" xmlns:mo="http://schemas.microsoft.com/office/mac/office/2008/main" xmlns="">
+                              <a14:hiddenFill xmlns="" xmlns:mo="http://schemas.microsoft.com/office/mac/office/2008/main" xmlns:mv="urn:schemas-microsoft-com:mac:vml" xmlns:o="urn:schemas-microsoft-com:office:office" xmlns:v="urn:schemas-microsoft-com:vml" xmlns:w10="urn:schemas-microsoft-com:office:word" xmlns:w="http://schemas.openxmlformats.org/wordprocessingml/2006/main" xmlns:a14="http://schemas.microsoft.com/office/drawing/2010/main">
                                 <a:solidFill>
                                   <a:srgbClr val="FFFFFF"/>
                                 </a:solidFill>
                               </a14:hiddenFill>
                             </a:ext>
                             <a:ext uri="{91240B29-F687-4f45-9708-019B960494DF}">
-                              <a14:hiddenLine xmlns:a14="http://schemas.microsoft.com/office/drawing/2010/main" xmlns:w="http://schemas.openxmlformats.org/wordprocessingml/2006/main" xmlns:w10="urn:schemas-microsoft-com:office:word" xmlns:v="urn:schemas-microsoft-com:vml" xmlns:o="urn:schemas-microsoft-com:office:office" xmlns:mv="urn:schemas-microsoft-com:mac:vml" xmlns:mo="http://schemas.microsoft.com/office/mac/office/2008/main" xmlns="" w="9525">
+                              <a14:hiddenLine xmlns="" xmlns:mo="http://schemas.microsoft.com/office/mac/office/2008/main" xmlns:mv="urn:schemas-microsoft-com:mac:vml" xmlns:o="urn:schemas-microsoft-com:office:office" xmlns:v="urn:schemas-microsoft-com:vml" xmlns:w10="urn:schemas-microsoft-com:office:word" xmlns:w="http://schemas.openxmlformats.org/wordprocessingml/2006/main" xmlns:a14="http://schemas.microsoft.com/office/drawing/2010/main" w="9525">
                                 <a:solidFill>
                                   <a:srgbClr val="000000"/>
                                 </a:solidFill>
@@ -2336,7 +2336,6 @@
         <w:rPr>
           <w:rFonts w:ascii="Verdana" w:hAnsi="Verdana" w:cs="Arial"/>
           <w:color w:val="222222"/>
-          <w:highlight w:val="yellow"/>
         </w:rPr>
         <w:t xml:space="preserve">- </w:t>
       </w:r>
@@ -2344,7 +2343,6 @@
         <w:rPr>
           <w:rFonts w:ascii="Verdana" w:hAnsi="Verdana" w:cs="Arial"/>
           <w:color w:val="222222"/>
-          <w:highlight w:val="yellow"/>
         </w:rPr>
         <w:t>C</w:t>
       </w:r>
@@ -2352,7 +2350,6 @@
         <w:rPr>
           <w:rFonts w:ascii="Verdana" w:hAnsi="Verdana" w:cs="Arial"/>
           <w:color w:val="222222"/>
-          <w:highlight w:val="yellow"/>
         </w:rPr>
         <w:t xml:space="preserve">ontrole </w:t>
       </w:r>
@@ -2360,7 +2357,6 @@
         <w:rPr>
           <w:rFonts w:ascii="Verdana" w:hAnsi="Verdana" w:cs="Arial"/>
           <w:color w:val="222222"/>
-          <w:highlight w:val="yellow"/>
         </w:rPr>
         <w:t>das propagandas e promoções</w:t>
       </w:r>
@@ -2368,7 +2364,6 @@
         <w:rPr>
           <w:rFonts w:ascii="Verdana" w:hAnsi="Verdana" w:cs="Arial"/>
           <w:color w:val="222222"/>
-          <w:highlight w:val="yellow"/>
         </w:rPr>
         <w:t xml:space="preserve">. Faz gestão das </w:t>
       </w:r>
@@ -2376,7 +2371,6 @@
         <w:rPr>
           <w:rFonts w:ascii="Verdana" w:hAnsi="Verdana" w:cs="Arial"/>
           <w:color w:val="222222"/>
-          <w:highlight w:val="yellow"/>
         </w:rPr>
         <w:t xml:space="preserve">propagandas e das </w:t>
       </w:r>
@@ -2385,7 +2379,6 @@
         <w:rPr>
           <w:rFonts w:ascii="Verdana" w:hAnsi="Verdana" w:cs="Arial"/>
           <w:color w:val="222222"/>
-          <w:highlight w:val="yellow"/>
         </w:rPr>
         <w:t>promoções  para</w:t>
       </w:r>
@@ -2394,7 +2387,6 @@
         <w:rPr>
           <w:rFonts w:ascii="Verdana" w:hAnsi="Verdana" w:cs="Arial"/>
           <w:color w:val="222222"/>
-          <w:highlight w:val="yellow"/>
         </w:rPr>
         <w:t xml:space="preserve"> divulgação </w:t>
       </w:r>
@@ -2402,7 +2394,6 @@
         <w:rPr>
           <w:rFonts w:ascii="Verdana" w:hAnsi="Verdana" w:cs="Arial"/>
           <w:color w:val="222222"/>
-          <w:highlight w:val="yellow"/>
         </w:rPr>
         <w:t xml:space="preserve"> </w:t>
       </w:r>
@@ -2410,7 +2401,6 @@
         <w:rPr>
           <w:rFonts w:ascii="Verdana" w:hAnsi="Verdana" w:cs="Arial"/>
           <w:color w:val="222222"/>
-          <w:highlight w:val="yellow"/>
         </w:rPr>
         <w:t>para os clientes</w:t>
       </w:r>
@@ -2418,7 +2408,6 @@
         <w:rPr>
           <w:rFonts w:ascii="Verdana" w:hAnsi="Verdana" w:cs="Arial"/>
           <w:color w:val="222222"/>
-          <w:highlight w:val="yellow"/>
         </w:rPr>
         <w:t>.</w:t>
       </w:r>
@@ -2701,81 +2690,33 @@
       <w:r>
         <w:rPr>
           <w:rFonts w:ascii="Verdana" w:hAnsi="Verdana" w:cs="Arial"/>
-          <w:color w:val="222222"/>
-          <w:highlight w:val="yellow"/>
-        </w:rPr>
-        <w:t xml:space="preserve">O </w:t>
+          <w:color w:val="00B050"/>
+        </w:rPr>
+        <w:t>O sistema deve se comunicar com os sistema</w:t>
+      </w:r>
+      <w:r>
+        <w:rPr>
+          <w:rFonts w:ascii="Verdana" w:hAnsi="Verdana" w:cs="Arial"/>
+          <w:color w:val="00B050"/>
+        </w:rPr>
+        <w:t>s</w:t>
+      </w:r>
+      <w:r>
+        <w:rPr>
+          <w:rFonts w:ascii="Verdana" w:hAnsi="Verdana" w:cs="Arial"/>
+          <w:color w:val="00B050"/>
+        </w:rPr>
+        <w:t xml:space="preserve"> dos agentes. Alguns desses sistemas são antigos e desenvolvido com tecnologia COBOL/CICS.</w:t>
+      </w:r>
+      <w:r>
+        <w:rPr>
+          <w:rFonts w:ascii="Verdana" w:hAnsi="Verdana" w:cs="Arial"/>
+          <w:color w:val="222222"/>
+        </w:rPr>
+        <w:t> </w:t>
       </w:r>
       <w:bookmarkStart w:id="0" w:name="_GoBack"/>
-      <w:r>
-        <w:rPr>
-          <w:rFonts w:ascii="Verdana" w:hAnsi="Verdana" w:cs="Arial"/>
-          <w:color w:val="222222"/>
-          <w:highlight w:val="yellow"/>
-        </w:rPr>
-        <w:t>sistema deve se comunicar com os sistema</w:t>
-      </w:r>
-      <w:r>
-        <w:rPr>
-          <w:rFonts w:ascii="Verdana" w:hAnsi="Verdana" w:cs="Arial"/>
-          <w:color w:val="222222"/>
-          <w:highlight w:val="yellow"/>
-        </w:rPr>
-        <w:t>s</w:t>
-      </w:r>
-      <w:r>
-        <w:rPr>
-          <w:rFonts w:ascii="Verdana" w:hAnsi="Verdana" w:cs="Arial"/>
-          <w:color w:val="222222"/>
-          <w:highlight w:val="yellow"/>
-        </w:rPr>
-        <w:t xml:space="preserve"> dos agentes. Alguns desses sistemas são antigos e desenvolvido com tecnologia COBOL/CICS</w:t>
-      </w:r>
       <w:bookmarkEnd w:id="0"/>
-      <w:r>
-        <w:rPr>
-          <w:rFonts w:ascii="Verdana" w:hAnsi="Verdana" w:cs="Arial"/>
-          <w:color w:val="222222"/>
-          <w:highlight w:val="yellow"/>
-        </w:rPr>
-        <w:t>.</w:t>
-      </w:r>
-      <w:r>
-        <w:rPr>
-          <w:rFonts w:ascii="Verdana" w:hAnsi="Verdana" w:cs="Arial"/>
-          <w:color w:val="222222"/>
-        </w:rPr>
-        <w:t> </w:t>
-      </w:r>
-      <w:r>
-        <w:rPr>
-          <w:rFonts w:ascii="MS Gothic" w:eastAsia="MS Gothic" w:hAnsi="MS Gothic" w:cs="MS Gothic" w:hint="eastAsia"/>
-          <w:color w:val="222222"/>
-        </w:rPr>
-        <w:t> -</w:t>
-      </w:r>
-      <w:r>
-        <w:rPr>
-          <w:rFonts w:ascii="MS Gothic" w:eastAsia="MS Gothic" w:hAnsi="MS Gothic" w:cs="MS Gothic"/>
-          <w:color w:val="222222"/>
-        </w:rPr>
-        <w:t xml:space="preserve">O </w:t>
-      </w:r>
-      <w:r>
-        <w:rPr>
-          <w:rFonts w:ascii="MS Gothic" w:eastAsia="MS Gothic" w:hAnsi="MS Gothic" w:cs="MS Gothic" w:hint="eastAsia"/>
-          <w:color w:val="222222"/>
-        </w:rPr>
-        <w:t xml:space="preserve">que </w:t>
-      </w:r>
-      <w:r>
-        <w:rPr>
-          <w:rFonts w:ascii="MS Gothic" w:eastAsia="MS Gothic" w:hAnsi="MS Gothic" w:cs="MS Gothic"/>
-          <w:color w:val="222222"/>
-        </w:rPr>
-        <w:t>é isso?</w:t>
-      </w:r>
     </w:p>
     <w:p>
       <w:pPr>
@@ -3972,6 +3913,7 @@
     <w:lsdException w:name="HTML Sample" w:semiHidden="1" w:unhideWhenUsed="1"/>
     <w:lsdException w:name="HTML Typewriter" w:semiHidden="1" w:unhideWhenUsed="1"/>
     <w:lsdException w:name="HTML Variable" w:semiHidden="1" w:unhideWhenUsed="1"/>
+    <w:lsdException w:name="Normal Table" w:semiHidden="1" w:unhideWhenUsed="1"/>
     <w:lsdException w:name="annotation subject" w:semiHidden="1" w:unhideWhenUsed="1"/>
     <w:lsdException w:name="No List" w:semiHidden="1" w:unhideWhenUsed="1"/>
     <w:lsdException w:name="Outline List 1" w:semiHidden="1" w:unhideWhenUsed="1"/>
@@ -4018,8 +3960,10 @@
     <w:lsdException w:name="Table Subtle 2" w:semiHidden="1" w:unhideWhenUsed="1"/>
     <w:lsdException w:name="Table Web 1" w:semiHidden="1" w:unhideWhenUsed="1"/>
     <w:lsdException w:name="Table Web 2" w:semiHidden="1" w:unhideWhenUsed="1"/>
+    <w:lsdException w:name="Table Web 3" w:semiHidden="1" w:unhideWhenUsed="1"/>
     <w:lsdException w:name="Balloon Text" w:semiHidden="1" w:unhideWhenUsed="1"/>
     <w:lsdException w:name="Table Grid" w:uiPriority="59"/>
+    <w:lsdException w:name="Table Theme" w:semiHidden="1" w:unhideWhenUsed="1"/>
     <w:lsdException w:name="Placeholder Text" w:semiHidden="1"/>
     <w:lsdException w:name="No Spacing" w:uiPriority="1" w:qFormat="1"/>
     <w:lsdException w:name="Light Shading" w:uiPriority="60"/>

</xml_diff>